<commit_message>
add dogovor and act btns
</commit_message>
<xml_diff>
--- a/public/assets/docs/dogovor-memorial.docx
+++ b/public/assets/docs/dogovor-memorial.docx
@@ -568,6 +568,7 @@
         </w:rPr>
         <w:t>${</w:t>
       </w:r>
+      <w:proofErr w:type="gramStart"/>
       <w:r>
         <w:rPr>
           <w:sz w:val="20"/>
@@ -581,14 +582,36 @@
           <w:sz w:val="20"/>
           <w:szCs w:val="20"/>
         </w:rPr>
-        <w:t xml:space="preserve">} </w:t>
-      </w:r>
-      <w:r>
-        <w:rPr>
-          <w:sz w:val="20"/>
-          <w:szCs w:val="20"/>
-        </w:rPr>
-        <w:t>именуемый в дальнейшем</w:t>
+        <w:t>}</w:t>
+      </w:r>
+      <w:r>
+        <w:rPr>
+          <w:sz w:val="20"/>
+          <w:szCs w:val="20"/>
+        </w:rPr>
+        <w:t xml:space="preserve"> </w:t>
+      </w:r>
+      <w:r>
+        <w:rPr>
+          <w:sz w:val="20"/>
+          <w:szCs w:val="20"/>
+        </w:rPr>
+        <w:t xml:space="preserve"> </w:t>
+      </w:r>
+      <w:r>
+        <w:rPr>
+          <w:sz w:val="20"/>
+          <w:szCs w:val="20"/>
+        </w:rPr>
+        <w:t>именуемый</w:t>
+      </w:r>
+      <w:proofErr w:type="gramEnd"/>
+      <w:r>
+        <w:rPr>
+          <w:sz w:val="20"/>
+          <w:szCs w:val="20"/>
+        </w:rPr>
+        <w:t xml:space="preserve"> в дальнейшем</w:t>
       </w:r>
       <w:r>
         <w:rPr>
@@ -1223,7 +1246,59 @@
           <w:sz w:val="20"/>
           <w:szCs w:val="20"/>
         </w:rPr>
-        <w:t>__%</w:t>
+        <w:t>${</w:t>
+      </w:r>
+      <w:r>
+        <w:rPr>
+          <w:sz w:val="20"/>
+          <w:szCs w:val="20"/>
+          <w:lang w:val="en-US"/>
+        </w:rPr>
+        <w:t>percent</w:t>
+      </w:r>
+      <w:r>
+        <w:rPr>
+          <w:sz w:val="20"/>
+          <w:szCs w:val="20"/>
+        </w:rPr>
+        <w:t>_</w:t>
+      </w:r>
+      <w:r>
+        <w:rPr>
+          <w:sz w:val="20"/>
+          <w:szCs w:val="20"/>
+          <w:lang w:val="en-US"/>
+        </w:rPr>
+        <w:t>payed</w:t>
+      </w:r>
+      <w:r>
+        <w:rPr>
+          <w:sz w:val="20"/>
+          <w:szCs w:val="20"/>
+        </w:rPr>
+        <w:t>_</w:t>
+      </w:r>
+      <w:r>
+        <w:rPr>
+          <w:sz w:val="20"/>
+          <w:szCs w:val="20"/>
+          <w:lang w:val="en-US"/>
+        </w:rPr>
+        <w:t>sum</w:t>
+      </w:r>
+      <w:r>
+        <w:rPr>
+          <w:sz w:val="20"/>
+          <w:szCs w:val="20"/>
+        </w:rPr>
+        <w:t xml:space="preserve">} </w:t>
+      </w:r>
+      <w:r>
+        <w:rPr>
+          <w:sz w:val="20"/>
+          <w:szCs w:val="20"/>
+        </w:rPr>
+        <w:t>%</w:t>
       </w:r>
       <w:r>
         <w:rPr>
@@ -1416,7 +1491,52 @@
           <w:sz w:val="20"/>
           <w:szCs w:val="20"/>
         </w:rPr>
-        <w:t>__</w:t>
+        <w:t>${</w:t>
+      </w:r>
+      <w:r>
+        <w:rPr>
+          <w:sz w:val="20"/>
+          <w:szCs w:val="20"/>
+          <w:lang w:val="en-US"/>
+        </w:rPr>
+        <w:t>percent</w:t>
+      </w:r>
+      <w:r>
+        <w:rPr>
+          <w:sz w:val="20"/>
+          <w:szCs w:val="20"/>
+        </w:rPr>
+        <w:t>_</w:t>
+      </w:r>
+      <w:r>
+        <w:rPr>
+          <w:sz w:val="20"/>
+          <w:szCs w:val="20"/>
+          <w:lang w:val="en-US"/>
+        </w:rPr>
+        <w:t>payed</w:t>
+      </w:r>
+      <w:r>
+        <w:rPr>
+          <w:sz w:val="20"/>
+          <w:szCs w:val="20"/>
+        </w:rPr>
+        <w:t>_</w:t>
+      </w:r>
+      <w:r>
+        <w:rPr>
+          <w:sz w:val="20"/>
+          <w:szCs w:val="20"/>
+          <w:lang w:val="en-US"/>
+        </w:rPr>
+        <w:t>sum</w:t>
+      </w:r>
+      <w:r>
+        <w:rPr>
+          <w:sz w:val="20"/>
+          <w:szCs w:val="20"/>
+        </w:rPr>
+        <w:t xml:space="preserve">} </w:t>
       </w:r>
       <w:r>
         <w:rPr>
@@ -2124,11 +2244,63 @@
       </w:r>
       <w:r>
         <w:rPr>
+          <w:sz w:val="20"/>
+          <w:szCs w:val="20"/>
+        </w:rPr>
+        <w:t>${</w:t>
+      </w:r>
+      <w:r>
+        <w:rPr>
+          <w:sz w:val="20"/>
+          <w:szCs w:val="20"/>
+          <w:lang w:val="en-US"/>
+        </w:rPr>
+        <w:t>percent</w:t>
+      </w:r>
+      <w:r>
+        <w:rPr>
+          <w:sz w:val="20"/>
+          <w:szCs w:val="20"/>
+        </w:rPr>
+        <w:t>_</w:t>
+      </w:r>
+      <w:r>
+        <w:rPr>
+          <w:sz w:val="20"/>
+          <w:szCs w:val="20"/>
+          <w:lang w:val="en-US"/>
+        </w:rPr>
+        <w:t>payed</w:t>
+      </w:r>
+      <w:r>
+        <w:rPr>
+          <w:sz w:val="20"/>
+          <w:szCs w:val="20"/>
+        </w:rPr>
+        <w:t>_</w:t>
+      </w:r>
+      <w:r>
+        <w:rPr>
+          <w:sz w:val="20"/>
+          <w:szCs w:val="20"/>
+          <w:lang w:val="en-US"/>
+        </w:rPr>
+        <w:t>sum</w:t>
+      </w:r>
+      <w:r>
+        <w:rPr>
+          <w:sz w:val="20"/>
+          <w:szCs w:val="20"/>
+        </w:rPr>
+        <w:t xml:space="preserve">} </w:t>
+      </w:r>
+      <w:r>
+        <w:rPr>
           <w:b/>
           <w:sz w:val="20"/>
           <w:szCs w:val="20"/>
         </w:rPr>
-        <w:t>______%</w:t>
+        <w:t>%</w:t>
       </w:r>
       <w:r>
         <w:rPr>
@@ -9885,7 +10057,7 @@
       <w:tblPr>
         <w:tblpPr w:leftFromText="180" w:rightFromText="180" w:vertAnchor="text" w:tblpXSpec="center" w:tblpY="1"/>
         <w:tblOverlap w:val="never"/>
-        <w:tblW w:w="10457" w:type="dxa"/>
+        <w:tblW w:w="9147" w:type="dxa"/>
         <w:tblBorders>
           <w:top w:val="single" w:sz="4" w:space="0" w:color="auto"/>
           <w:left w:val="single" w:sz="4" w:space="0" w:color="auto"/>
@@ -9898,10 +10070,9 @@
         <w:tblLook w:val="01E0" w:firstRow="1" w:lastRow="1" w:firstColumn="1" w:lastColumn="1" w:noHBand="0" w:noVBand="0"/>
       </w:tblPr>
       <w:tblGrid>
-        <w:gridCol w:w="568"/>
-        <w:gridCol w:w="3935"/>
+        <w:gridCol w:w="704"/>
+        <w:gridCol w:w="3799"/>
         <w:gridCol w:w="1417"/>
-        <w:gridCol w:w="1310"/>
         <w:gridCol w:w="3227"/>
       </w:tblGrid>
       <w:tr>
@@ -9910,7 +10081,7 @@
         </w:trPr>
         <w:tc>
           <w:tcPr>
-            <w:tcW w:w="568" w:type="dxa"/>
+            <w:tcW w:w="704" w:type="dxa"/>
           </w:tcPr>
           <w:p>
             <w:pPr>
@@ -9933,7 +10104,7 @@
         </w:tc>
         <w:tc>
           <w:tcPr>
-            <w:tcW w:w="3935" w:type="dxa"/>
+            <w:tcW w:w="3799" w:type="dxa"/>
           </w:tcPr>
           <w:p>
             <w:pPr>
@@ -9974,29 +10145,6 @@
                 <w:szCs w:val="20"/>
               </w:rPr>
               <w:t>Количество</w:t>
-            </w:r>
-          </w:p>
-        </w:tc>
-        <w:tc>
-          <w:tcPr>
-            <w:tcW w:w="1310" w:type="dxa"/>
-          </w:tcPr>
-          <w:p>
-            <w:pPr>
-              <w:jc w:val="center"/>
-              <w:rPr>
-                <w:b/>
-                <w:sz w:val="20"/>
-                <w:szCs w:val="20"/>
-              </w:rPr>
-            </w:pPr>
-            <w:r>
-              <w:rPr>
-                <w:b/>
-                <w:sz w:val="20"/>
-                <w:szCs w:val="20"/>
-              </w:rPr>
-              <w:t>Размер</w:t>
             </w:r>
           </w:p>
         </w:tc>
@@ -10056,7 +10204,8 @@
         </w:trPr>
         <w:tc>
           <w:tcPr>
-            <w:tcW w:w="568" w:type="dxa"/>
+            <w:tcW w:w="704" w:type="dxa"/>
+            <w:vAlign w:val="center"/>
           </w:tcPr>
           <w:p>
             <w:pPr>
@@ -10064,23 +10213,45 @@
               <w:rPr>
                 <w:sz w:val="20"/>
                 <w:szCs w:val="20"/>
+                <w:lang w:val="en-US"/>
               </w:rPr>
             </w:pPr>
             <w:r>
               <w:rPr>
                 <w:sz w:val="20"/>
                 <w:szCs w:val="20"/>
-              </w:rPr>
-              <w:t>1</w:t>
+                <w:lang w:val="en-US"/>
+              </w:rPr>
+              <w:t>${</w:t>
             </w:r>
-          </w:p>
-        </w:tc>
-        <w:tc>
-          <w:tcPr>
-            <w:tcW w:w="3935" w:type="dxa"/>
-          </w:tcPr>
-          <w:p>
-            <w:pPr>
+            <w:proofErr w:type="spellStart"/>
+            <w:r>
+              <w:rPr>
+                <w:sz w:val="20"/>
+                <w:szCs w:val="20"/>
+                <w:lang w:val="en-US"/>
+              </w:rPr>
+              <w:t>productNum</w:t>
+            </w:r>
+            <w:proofErr w:type="spellEnd"/>
+            <w:r>
+              <w:rPr>
+                <w:sz w:val="20"/>
+                <w:szCs w:val="20"/>
+                <w:lang w:val="en-US"/>
+              </w:rPr>
+              <w:t>}</w:t>
+            </w:r>
+          </w:p>
+        </w:tc>
+        <w:tc>
+          <w:tcPr>
+            <w:tcW w:w="3799" w:type="dxa"/>
+            <w:vAlign w:val="center"/>
+          </w:tcPr>
+          <w:p>
+            <w:pPr>
+              <w:jc w:val="center"/>
               <w:rPr>
                 <w:color w:val="000000"/>
                 <w:sz w:val="20"/>
@@ -10090,17 +10261,49 @@
           </w:p>
           <w:p>
             <w:pPr>
+              <w:jc w:val="center"/>
               <w:rPr>
                 <w:color w:val="000000"/>
                 <w:sz w:val="20"/>
                 <w:szCs w:val="20"/>
-              </w:rPr>
-            </w:pPr>
+                <w:lang w:val="en-US"/>
+              </w:rPr>
+            </w:pPr>
+            <w:r>
+              <w:rPr>
+                <w:color w:val="000000"/>
+                <w:sz w:val="20"/>
+                <w:szCs w:val="20"/>
+                <w:lang w:val="en-US"/>
+              </w:rPr>
+              <w:t>${</w:t>
+            </w:r>
+            <w:proofErr w:type="spellStart"/>
+            <w:r>
+              <w:rPr>
+                <w:color w:val="000000"/>
+                <w:sz w:val="20"/>
+                <w:szCs w:val="20"/>
+                <w:lang w:val="en-US"/>
+              </w:rPr>
+              <w:t>productName</w:t>
+            </w:r>
+            <w:proofErr w:type="spellEnd"/>
+            <w:r>
+              <w:rPr>
+                <w:color w:val="000000"/>
+                <w:sz w:val="20"/>
+                <w:szCs w:val="20"/>
+                <w:lang w:val="en-US"/>
+              </w:rPr>
+              <w:t>}</w:t>
+            </w:r>
           </w:p>
         </w:tc>
         <w:tc>
           <w:tcPr>
             <w:tcW w:w="1417" w:type="dxa"/>
+            <w:vAlign w:val="center"/>
           </w:tcPr>
           <w:p>
             <w:pPr>
@@ -10108,13 +10311,41 @@
               <w:rPr>
                 <w:sz w:val="20"/>
                 <w:szCs w:val="20"/>
-              </w:rPr>
-            </w:pPr>
-          </w:p>
-        </w:tc>
-        <w:tc>
-          <w:tcPr>
-            <w:tcW w:w="1310" w:type="dxa"/>
+                <w:lang w:val="en-US"/>
+              </w:rPr>
+            </w:pPr>
+            <w:r>
+              <w:rPr>
+                <w:sz w:val="20"/>
+                <w:szCs w:val="20"/>
+                <w:lang w:val="en-US"/>
+              </w:rPr>
+              <w:t>${</w:t>
+            </w:r>
+            <w:proofErr w:type="spellStart"/>
+            <w:r>
+              <w:rPr>
+                <w:sz w:val="20"/>
+                <w:szCs w:val="20"/>
+                <w:lang w:val="en-US"/>
+              </w:rPr>
+              <w:t>productQunt</w:t>
+            </w:r>
+            <w:proofErr w:type="spellEnd"/>
+            <w:r>
+              <w:rPr>
+                <w:sz w:val="20"/>
+                <w:szCs w:val="20"/>
+                <w:lang w:val="en-US"/>
+              </w:rPr>
+              <w:t>}</w:t>
+            </w:r>
+          </w:p>
+        </w:tc>
+        <w:tc>
+          <w:tcPr>
+            <w:tcW w:w="3227" w:type="dxa"/>
+            <w:vAlign w:val="center"/>
           </w:tcPr>
           <w:p>
             <w:pPr>
@@ -10122,1188 +10353,36 @@
               <w:rPr>
                 <w:sz w:val="20"/>
                 <w:szCs w:val="20"/>
-              </w:rPr>
-            </w:pPr>
-          </w:p>
-        </w:tc>
-        <w:tc>
-          <w:tcPr>
-            <w:tcW w:w="3227" w:type="dxa"/>
-          </w:tcPr>
-          <w:p>
-            <w:pPr>
-              <w:jc w:val="center"/>
-              <w:rPr>
-                <w:sz w:val="20"/>
-                <w:szCs w:val="20"/>
                 <w:highlight w:val="yellow"/>
-              </w:rPr>
-            </w:pPr>
-          </w:p>
-        </w:tc>
-      </w:tr>
-      <w:tr>
-        <w:trPr>
-          <w:trHeight w:val="234"/>
-        </w:trPr>
-        <w:tc>
-          <w:tcPr>
-            <w:tcW w:w="568" w:type="dxa"/>
-          </w:tcPr>
-          <w:p>
-            <w:pPr>
-              <w:jc w:val="center"/>
-              <w:rPr>
-                <w:color w:val="000000"/>
-                <w:sz w:val="20"/>
-                <w:szCs w:val="20"/>
+                <w:lang w:val="en-US"/>
               </w:rPr>
             </w:pPr>
             <w:r>
               <w:rPr>
-                <w:color w:val="000000"/>
-                <w:sz w:val="20"/>
-                <w:szCs w:val="20"/>
-              </w:rPr>
-              <w:t>2</w:t>
+                <w:sz w:val="20"/>
+                <w:szCs w:val="20"/>
+                <w:lang w:val="en-US"/>
+              </w:rPr>
+              <w:t>${</w:t>
             </w:r>
-          </w:p>
-        </w:tc>
-        <w:tc>
-          <w:tcPr>
-            <w:tcW w:w="3935" w:type="dxa"/>
-          </w:tcPr>
-          <w:p>
-            <w:pPr>
-              <w:rPr>
-                <w:color w:val="000000"/>
-                <w:sz w:val="20"/>
-                <w:szCs w:val="20"/>
-              </w:rPr>
-            </w:pPr>
-          </w:p>
-          <w:p>
-            <w:pPr>
-              <w:rPr>
-                <w:color w:val="000000"/>
-                <w:sz w:val="20"/>
-                <w:szCs w:val="20"/>
-              </w:rPr>
-            </w:pPr>
-          </w:p>
-        </w:tc>
-        <w:tc>
-          <w:tcPr>
-            <w:tcW w:w="1417" w:type="dxa"/>
-          </w:tcPr>
-          <w:p>
-            <w:pPr>
-              <w:jc w:val="center"/>
-              <w:rPr>
-                <w:sz w:val="20"/>
-                <w:szCs w:val="20"/>
-              </w:rPr>
-            </w:pPr>
-          </w:p>
-        </w:tc>
-        <w:tc>
-          <w:tcPr>
-            <w:tcW w:w="1310" w:type="dxa"/>
-          </w:tcPr>
-          <w:p>
-            <w:pPr>
-              <w:jc w:val="center"/>
-              <w:rPr>
-                <w:sz w:val="20"/>
-                <w:szCs w:val="20"/>
-              </w:rPr>
-            </w:pPr>
-          </w:p>
-        </w:tc>
-        <w:tc>
-          <w:tcPr>
-            <w:tcW w:w="3227" w:type="dxa"/>
-          </w:tcPr>
-          <w:p>
-            <w:pPr>
-              <w:jc w:val="center"/>
-              <w:rPr>
-                <w:sz w:val="20"/>
-                <w:szCs w:val="20"/>
-              </w:rPr>
-            </w:pPr>
-          </w:p>
-        </w:tc>
-      </w:tr>
-      <w:tr>
-        <w:trPr>
-          <w:trHeight w:val="313"/>
-        </w:trPr>
-        <w:tc>
-          <w:tcPr>
-            <w:tcW w:w="568" w:type="dxa"/>
-          </w:tcPr>
-          <w:p>
-            <w:pPr>
-              <w:jc w:val="center"/>
-              <w:rPr>
-                <w:color w:val="000000"/>
-                <w:sz w:val="20"/>
-                <w:szCs w:val="20"/>
-              </w:rPr>
-            </w:pPr>
+            <w:proofErr w:type="spellStart"/>
             <w:r>
               <w:rPr>
-                <w:color w:val="000000"/>
-                <w:sz w:val="20"/>
-                <w:szCs w:val="20"/>
-              </w:rPr>
-              <w:t>3</w:t>
+                <w:sz w:val="20"/>
+                <w:szCs w:val="20"/>
+                <w:lang w:val="en-US"/>
+              </w:rPr>
+              <w:t>productTotal</w:t>
             </w:r>
-          </w:p>
-        </w:tc>
-        <w:tc>
-          <w:tcPr>
-            <w:tcW w:w="3935" w:type="dxa"/>
-          </w:tcPr>
-          <w:p>
-            <w:pPr>
-              <w:rPr>
-                <w:color w:val="000000"/>
-                <w:sz w:val="20"/>
-                <w:szCs w:val="20"/>
-              </w:rPr>
-            </w:pPr>
-          </w:p>
-          <w:p>
-            <w:pPr>
-              <w:rPr>
-                <w:color w:val="000000"/>
-                <w:sz w:val="20"/>
-                <w:szCs w:val="20"/>
-              </w:rPr>
-            </w:pPr>
-          </w:p>
-        </w:tc>
-        <w:tc>
-          <w:tcPr>
-            <w:tcW w:w="1417" w:type="dxa"/>
-          </w:tcPr>
-          <w:p>
-            <w:pPr>
-              <w:jc w:val="center"/>
-              <w:rPr>
-                <w:sz w:val="20"/>
-                <w:szCs w:val="20"/>
-              </w:rPr>
-            </w:pPr>
-          </w:p>
-        </w:tc>
-        <w:tc>
-          <w:tcPr>
-            <w:tcW w:w="1310" w:type="dxa"/>
-          </w:tcPr>
-          <w:p>
-            <w:pPr>
-              <w:jc w:val="center"/>
-              <w:rPr>
-                <w:sz w:val="20"/>
-                <w:szCs w:val="20"/>
-              </w:rPr>
-            </w:pPr>
-          </w:p>
-        </w:tc>
-        <w:tc>
-          <w:tcPr>
-            <w:tcW w:w="3227" w:type="dxa"/>
-          </w:tcPr>
-          <w:p>
-            <w:pPr>
-              <w:jc w:val="center"/>
-              <w:rPr>
-                <w:sz w:val="20"/>
-                <w:szCs w:val="20"/>
-              </w:rPr>
-            </w:pPr>
-          </w:p>
-        </w:tc>
-      </w:tr>
-      <w:tr>
-        <w:trPr>
-          <w:trHeight w:val="275"/>
-        </w:trPr>
-        <w:tc>
-          <w:tcPr>
-            <w:tcW w:w="568" w:type="dxa"/>
-          </w:tcPr>
-          <w:p>
-            <w:pPr>
-              <w:jc w:val="center"/>
-              <w:rPr>
-                <w:color w:val="000000"/>
-                <w:sz w:val="20"/>
-                <w:szCs w:val="20"/>
-              </w:rPr>
-            </w:pPr>
+            <w:proofErr w:type="spellEnd"/>
             <w:r>
               <w:rPr>
-                <w:color w:val="000000"/>
-                <w:sz w:val="20"/>
-                <w:szCs w:val="20"/>
-              </w:rPr>
-              <w:t>4</w:t>
+                <w:sz w:val="20"/>
+                <w:szCs w:val="20"/>
+                <w:lang w:val="en-US"/>
+              </w:rPr>
+              <w:t>}</w:t>
             </w:r>
-          </w:p>
-        </w:tc>
-        <w:tc>
-          <w:tcPr>
-            <w:tcW w:w="3935" w:type="dxa"/>
-          </w:tcPr>
-          <w:p>
-            <w:pPr>
-              <w:rPr>
-                <w:color w:val="000000"/>
-                <w:sz w:val="20"/>
-                <w:szCs w:val="20"/>
-              </w:rPr>
-            </w:pPr>
-          </w:p>
-          <w:p>
-            <w:pPr>
-              <w:rPr>
-                <w:color w:val="000000"/>
-                <w:sz w:val="20"/>
-                <w:szCs w:val="20"/>
-              </w:rPr>
-            </w:pPr>
-          </w:p>
-        </w:tc>
-        <w:tc>
-          <w:tcPr>
-            <w:tcW w:w="1417" w:type="dxa"/>
-          </w:tcPr>
-          <w:p>
-            <w:pPr>
-              <w:jc w:val="center"/>
-              <w:rPr>
-                <w:sz w:val="20"/>
-                <w:szCs w:val="20"/>
-              </w:rPr>
-            </w:pPr>
-          </w:p>
-        </w:tc>
-        <w:tc>
-          <w:tcPr>
-            <w:tcW w:w="1310" w:type="dxa"/>
-          </w:tcPr>
-          <w:p>
-            <w:pPr>
-              <w:jc w:val="center"/>
-              <w:rPr>
-                <w:sz w:val="20"/>
-                <w:szCs w:val="20"/>
-              </w:rPr>
-            </w:pPr>
-          </w:p>
-        </w:tc>
-        <w:tc>
-          <w:tcPr>
-            <w:tcW w:w="3227" w:type="dxa"/>
-          </w:tcPr>
-          <w:p>
-            <w:pPr>
-              <w:jc w:val="center"/>
-              <w:rPr>
-                <w:sz w:val="20"/>
-                <w:szCs w:val="20"/>
-              </w:rPr>
-            </w:pPr>
-          </w:p>
-        </w:tc>
-      </w:tr>
-      <w:tr>
-        <w:trPr>
-          <w:trHeight w:val="265"/>
-        </w:trPr>
-        <w:tc>
-          <w:tcPr>
-            <w:tcW w:w="568" w:type="dxa"/>
-          </w:tcPr>
-          <w:p>
-            <w:pPr>
-              <w:jc w:val="center"/>
-              <w:rPr>
-                <w:color w:val="000000"/>
-                <w:sz w:val="20"/>
-                <w:szCs w:val="20"/>
-              </w:rPr>
-            </w:pPr>
-            <w:r>
-              <w:rPr>
-                <w:color w:val="000000"/>
-                <w:sz w:val="20"/>
-                <w:szCs w:val="20"/>
-              </w:rPr>
-              <w:t>5</w:t>
-            </w:r>
-          </w:p>
-        </w:tc>
-        <w:tc>
-          <w:tcPr>
-            <w:tcW w:w="3935" w:type="dxa"/>
-          </w:tcPr>
-          <w:p>
-            <w:pPr>
-              <w:rPr>
-                <w:color w:val="000000"/>
-                <w:sz w:val="20"/>
-                <w:szCs w:val="20"/>
-              </w:rPr>
-            </w:pPr>
-          </w:p>
-          <w:p>
-            <w:pPr>
-              <w:rPr>
-                <w:color w:val="000000"/>
-                <w:sz w:val="20"/>
-                <w:szCs w:val="20"/>
-              </w:rPr>
-            </w:pPr>
-          </w:p>
-        </w:tc>
-        <w:tc>
-          <w:tcPr>
-            <w:tcW w:w="1417" w:type="dxa"/>
-          </w:tcPr>
-          <w:p>
-            <w:pPr>
-              <w:jc w:val="center"/>
-              <w:rPr>
-                <w:sz w:val="20"/>
-                <w:szCs w:val="20"/>
-              </w:rPr>
-            </w:pPr>
-          </w:p>
-        </w:tc>
-        <w:tc>
-          <w:tcPr>
-            <w:tcW w:w="1310" w:type="dxa"/>
-          </w:tcPr>
-          <w:p>
-            <w:pPr>
-              <w:jc w:val="center"/>
-              <w:rPr>
-                <w:sz w:val="20"/>
-                <w:szCs w:val="20"/>
-              </w:rPr>
-            </w:pPr>
-          </w:p>
-        </w:tc>
-        <w:tc>
-          <w:tcPr>
-            <w:tcW w:w="3227" w:type="dxa"/>
-          </w:tcPr>
-          <w:p>
-            <w:pPr>
-              <w:jc w:val="center"/>
-              <w:rPr>
-                <w:sz w:val="20"/>
-                <w:szCs w:val="20"/>
-              </w:rPr>
-            </w:pPr>
-          </w:p>
-        </w:tc>
-      </w:tr>
-      <w:tr>
-        <w:trPr>
-          <w:trHeight w:val="234"/>
-        </w:trPr>
-        <w:tc>
-          <w:tcPr>
-            <w:tcW w:w="568" w:type="dxa"/>
-          </w:tcPr>
-          <w:p>
-            <w:pPr>
-              <w:jc w:val="center"/>
-              <w:rPr>
-                <w:color w:val="000000"/>
-                <w:sz w:val="20"/>
-                <w:szCs w:val="20"/>
-              </w:rPr>
-            </w:pPr>
-            <w:r>
-              <w:rPr>
-                <w:color w:val="000000"/>
-                <w:sz w:val="20"/>
-                <w:szCs w:val="20"/>
-              </w:rPr>
-              <w:t>6</w:t>
-            </w:r>
-          </w:p>
-        </w:tc>
-        <w:tc>
-          <w:tcPr>
-            <w:tcW w:w="3935" w:type="dxa"/>
-          </w:tcPr>
-          <w:p>
-            <w:pPr>
-              <w:rPr>
-                <w:color w:val="000000"/>
-                <w:sz w:val="20"/>
-                <w:szCs w:val="20"/>
-              </w:rPr>
-            </w:pPr>
-          </w:p>
-          <w:p>
-            <w:pPr>
-              <w:rPr>
-                <w:color w:val="000000"/>
-                <w:sz w:val="20"/>
-                <w:szCs w:val="20"/>
-              </w:rPr>
-            </w:pPr>
-          </w:p>
-        </w:tc>
-        <w:tc>
-          <w:tcPr>
-            <w:tcW w:w="1417" w:type="dxa"/>
-          </w:tcPr>
-          <w:p>
-            <w:pPr>
-              <w:jc w:val="center"/>
-              <w:rPr>
-                <w:sz w:val="20"/>
-                <w:szCs w:val="20"/>
-              </w:rPr>
-            </w:pPr>
-          </w:p>
-        </w:tc>
-        <w:tc>
-          <w:tcPr>
-            <w:tcW w:w="1310" w:type="dxa"/>
-          </w:tcPr>
-          <w:p>
-            <w:pPr>
-              <w:jc w:val="center"/>
-              <w:rPr>
-                <w:sz w:val="20"/>
-                <w:szCs w:val="20"/>
-              </w:rPr>
-            </w:pPr>
-          </w:p>
-        </w:tc>
-        <w:tc>
-          <w:tcPr>
-            <w:tcW w:w="3227" w:type="dxa"/>
-          </w:tcPr>
-          <w:p>
-            <w:pPr>
-              <w:jc w:val="center"/>
-              <w:rPr>
-                <w:sz w:val="20"/>
-                <w:szCs w:val="20"/>
-              </w:rPr>
-            </w:pPr>
-          </w:p>
-        </w:tc>
-      </w:tr>
-      <w:tr>
-        <w:trPr>
-          <w:trHeight w:val="234"/>
-        </w:trPr>
-        <w:tc>
-          <w:tcPr>
-            <w:tcW w:w="568" w:type="dxa"/>
-          </w:tcPr>
-          <w:p>
-            <w:pPr>
-              <w:jc w:val="center"/>
-              <w:rPr>
-                <w:color w:val="000000"/>
-                <w:sz w:val="20"/>
-                <w:szCs w:val="20"/>
-              </w:rPr>
-            </w:pPr>
-            <w:r>
-              <w:rPr>
-                <w:color w:val="000000"/>
-                <w:sz w:val="20"/>
-                <w:szCs w:val="20"/>
-              </w:rPr>
-              <w:t>7</w:t>
-            </w:r>
-          </w:p>
-        </w:tc>
-        <w:tc>
-          <w:tcPr>
-            <w:tcW w:w="3935" w:type="dxa"/>
-          </w:tcPr>
-          <w:p>
-            <w:pPr>
-              <w:rPr>
-                <w:color w:val="000000"/>
-                <w:sz w:val="20"/>
-                <w:szCs w:val="20"/>
-              </w:rPr>
-            </w:pPr>
-          </w:p>
-          <w:p>
-            <w:pPr>
-              <w:rPr>
-                <w:color w:val="000000"/>
-                <w:sz w:val="20"/>
-                <w:szCs w:val="20"/>
-              </w:rPr>
-            </w:pPr>
-          </w:p>
-        </w:tc>
-        <w:tc>
-          <w:tcPr>
-            <w:tcW w:w="1417" w:type="dxa"/>
-          </w:tcPr>
-          <w:p>
-            <w:pPr>
-              <w:jc w:val="center"/>
-              <w:rPr>
-                <w:sz w:val="20"/>
-                <w:szCs w:val="20"/>
-              </w:rPr>
-            </w:pPr>
-          </w:p>
-        </w:tc>
-        <w:tc>
-          <w:tcPr>
-            <w:tcW w:w="1310" w:type="dxa"/>
-          </w:tcPr>
-          <w:p>
-            <w:pPr>
-              <w:jc w:val="center"/>
-              <w:rPr>
-                <w:sz w:val="20"/>
-                <w:szCs w:val="20"/>
-              </w:rPr>
-            </w:pPr>
-          </w:p>
-        </w:tc>
-        <w:tc>
-          <w:tcPr>
-            <w:tcW w:w="3227" w:type="dxa"/>
-          </w:tcPr>
-          <w:p>
-            <w:pPr>
-              <w:jc w:val="center"/>
-              <w:rPr>
-                <w:sz w:val="20"/>
-                <w:szCs w:val="20"/>
-              </w:rPr>
-            </w:pPr>
-          </w:p>
-        </w:tc>
-      </w:tr>
-      <w:tr>
-        <w:trPr>
-          <w:trHeight w:val="234"/>
-        </w:trPr>
-        <w:tc>
-          <w:tcPr>
-            <w:tcW w:w="568" w:type="dxa"/>
-          </w:tcPr>
-          <w:p>
-            <w:pPr>
-              <w:jc w:val="center"/>
-              <w:rPr>
-                <w:color w:val="000000"/>
-                <w:sz w:val="20"/>
-                <w:szCs w:val="20"/>
-              </w:rPr>
-            </w:pPr>
-            <w:r>
-              <w:rPr>
-                <w:color w:val="000000"/>
-                <w:sz w:val="20"/>
-                <w:szCs w:val="20"/>
-              </w:rPr>
-              <w:t>8</w:t>
-            </w:r>
-          </w:p>
-        </w:tc>
-        <w:tc>
-          <w:tcPr>
-            <w:tcW w:w="3935" w:type="dxa"/>
-          </w:tcPr>
-          <w:p>
-            <w:pPr>
-              <w:rPr>
-                <w:color w:val="000000"/>
-                <w:sz w:val="20"/>
-                <w:szCs w:val="20"/>
-              </w:rPr>
-            </w:pPr>
-          </w:p>
-          <w:p>
-            <w:pPr>
-              <w:rPr>
-                <w:color w:val="000000"/>
-                <w:sz w:val="20"/>
-                <w:szCs w:val="20"/>
-              </w:rPr>
-            </w:pPr>
-          </w:p>
-        </w:tc>
-        <w:tc>
-          <w:tcPr>
-            <w:tcW w:w="1417" w:type="dxa"/>
-          </w:tcPr>
-          <w:p>
-            <w:pPr>
-              <w:jc w:val="center"/>
-              <w:rPr>
-                <w:sz w:val="20"/>
-                <w:szCs w:val="20"/>
-              </w:rPr>
-            </w:pPr>
-          </w:p>
-        </w:tc>
-        <w:tc>
-          <w:tcPr>
-            <w:tcW w:w="1310" w:type="dxa"/>
-          </w:tcPr>
-          <w:p>
-            <w:pPr>
-              <w:jc w:val="center"/>
-              <w:rPr>
-                <w:sz w:val="20"/>
-                <w:szCs w:val="20"/>
-              </w:rPr>
-            </w:pPr>
-          </w:p>
-        </w:tc>
-        <w:tc>
-          <w:tcPr>
-            <w:tcW w:w="3227" w:type="dxa"/>
-          </w:tcPr>
-          <w:p>
-            <w:pPr>
-              <w:jc w:val="center"/>
-              <w:rPr>
-                <w:sz w:val="20"/>
-                <w:szCs w:val="20"/>
-              </w:rPr>
-            </w:pPr>
-          </w:p>
-        </w:tc>
-      </w:tr>
-      <w:tr>
-        <w:trPr>
-          <w:trHeight w:val="251"/>
-        </w:trPr>
-        <w:tc>
-          <w:tcPr>
-            <w:tcW w:w="568" w:type="dxa"/>
-          </w:tcPr>
-          <w:p>
-            <w:pPr>
-              <w:spacing w:before="240"/>
-              <w:jc w:val="center"/>
-              <w:rPr>
-                <w:color w:val="000000"/>
-                <w:sz w:val="20"/>
-                <w:szCs w:val="20"/>
-              </w:rPr>
-            </w:pPr>
-            <w:r>
-              <w:rPr>
-                <w:color w:val="000000"/>
-                <w:sz w:val="20"/>
-                <w:szCs w:val="20"/>
-              </w:rPr>
-              <w:t>9</w:t>
-            </w:r>
-          </w:p>
-        </w:tc>
-        <w:tc>
-          <w:tcPr>
-            <w:tcW w:w="3935" w:type="dxa"/>
-          </w:tcPr>
-          <w:p>
-            <w:pPr>
-              <w:spacing w:before="240"/>
-              <w:rPr>
-                <w:color w:val="000000"/>
-                <w:sz w:val="20"/>
-                <w:szCs w:val="20"/>
-              </w:rPr>
-            </w:pPr>
-          </w:p>
-        </w:tc>
-        <w:tc>
-          <w:tcPr>
-            <w:tcW w:w="1417" w:type="dxa"/>
-          </w:tcPr>
-          <w:p>
-            <w:pPr>
-              <w:jc w:val="center"/>
-              <w:rPr>
-                <w:sz w:val="20"/>
-                <w:szCs w:val="20"/>
-              </w:rPr>
-            </w:pPr>
-          </w:p>
-        </w:tc>
-        <w:tc>
-          <w:tcPr>
-            <w:tcW w:w="1310" w:type="dxa"/>
-          </w:tcPr>
-          <w:p>
-            <w:pPr>
-              <w:jc w:val="center"/>
-              <w:rPr>
-                <w:sz w:val="20"/>
-                <w:szCs w:val="20"/>
-              </w:rPr>
-            </w:pPr>
-          </w:p>
-        </w:tc>
-        <w:tc>
-          <w:tcPr>
-            <w:tcW w:w="3227" w:type="dxa"/>
-          </w:tcPr>
-          <w:p>
-            <w:pPr>
-              <w:jc w:val="center"/>
-              <w:rPr>
-                <w:sz w:val="20"/>
-                <w:szCs w:val="20"/>
-              </w:rPr>
-            </w:pPr>
-          </w:p>
-        </w:tc>
-      </w:tr>
-      <w:tr>
-        <w:trPr>
-          <w:trHeight w:val="201"/>
-        </w:trPr>
-        <w:tc>
-          <w:tcPr>
-            <w:tcW w:w="568" w:type="dxa"/>
-          </w:tcPr>
-          <w:p>
-            <w:pPr>
-              <w:spacing w:before="240"/>
-              <w:jc w:val="center"/>
-              <w:rPr>
-                <w:color w:val="000000"/>
-                <w:sz w:val="20"/>
-                <w:szCs w:val="20"/>
-              </w:rPr>
-            </w:pPr>
-            <w:r>
-              <w:rPr>
-                <w:color w:val="000000"/>
-                <w:sz w:val="20"/>
-                <w:szCs w:val="20"/>
-              </w:rPr>
-              <w:t>10</w:t>
-            </w:r>
-          </w:p>
-        </w:tc>
-        <w:tc>
-          <w:tcPr>
-            <w:tcW w:w="3935" w:type="dxa"/>
-          </w:tcPr>
-          <w:p>
-            <w:pPr>
-              <w:spacing w:before="240"/>
-              <w:rPr>
-                <w:color w:val="000000"/>
-                <w:sz w:val="20"/>
-                <w:szCs w:val="20"/>
-              </w:rPr>
-            </w:pPr>
-          </w:p>
-        </w:tc>
-        <w:tc>
-          <w:tcPr>
-            <w:tcW w:w="1417" w:type="dxa"/>
-          </w:tcPr>
-          <w:p>
-            <w:pPr>
-              <w:rPr>
-                <w:sz w:val="20"/>
-                <w:szCs w:val="20"/>
-              </w:rPr>
-            </w:pPr>
-          </w:p>
-        </w:tc>
-        <w:tc>
-          <w:tcPr>
-            <w:tcW w:w="1310" w:type="dxa"/>
-          </w:tcPr>
-          <w:p>
-            <w:pPr>
-              <w:jc w:val="center"/>
-              <w:rPr>
-                <w:sz w:val="20"/>
-                <w:szCs w:val="20"/>
-              </w:rPr>
-            </w:pPr>
-          </w:p>
-        </w:tc>
-        <w:tc>
-          <w:tcPr>
-            <w:tcW w:w="3227" w:type="dxa"/>
-          </w:tcPr>
-          <w:p>
-            <w:pPr>
-              <w:rPr>
-                <w:sz w:val="20"/>
-                <w:szCs w:val="20"/>
-              </w:rPr>
-            </w:pPr>
-          </w:p>
-        </w:tc>
-      </w:tr>
-      <w:tr>
-        <w:trPr>
-          <w:trHeight w:val="151"/>
-        </w:trPr>
-        <w:tc>
-          <w:tcPr>
-            <w:tcW w:w="568" w:type="dxa"/>
-          </w:tcPr>
-          <w:p>
-            <w:pPr>
-              <w:spacing w:before="240"/>
-              <w:jc w:val="center"/>
-              <w:rPr>
-                <w:color w:val="000000"/>
-                <w:sz w:val="20"/>
-                <w:szCs w:val="20"/>
-              </w:rPr>
-            </w:pPr>
-            <w:r>
-              <w:rPr>
-                <w:color w:val="000000"/>
-                <w:sz w:val="20"/>
-                <w:szCs w:val="20"/>
-              </w:rPr>
-              <w:t>11</w:t>
-            </w:r>
-          </w:p>
-        </w:tc>
-        <w:tc>
-          <w:tcPr>
-            <w:tcW w:w="3935" w:type="dxa"/>
-          </w:tcPr>
-          <w:p>
-            <w:pPr>
-              <w:spacing w:before="240"/>
-              <w:rPr>
-                <w:color w:val="000000"/>
-                <w:sz w:val="20"/>
-                <w:szCs w:val="20"/>
-              </w:rPr>
-            </w:pPr>
-          </w:p>
-        </w:tc>
-        <w:tc>
-          <w:tcPr>
-            <w:tcW w:w="1417" w:type="dxa"/>
-          </w:tcPr>
-          <w:p>
-            <w:pPr>
-              <w:jc w:val="center"/>
-              <w:rPr>
-                <w:sz w:val="20"/>
-                <w:szCs w:val="20"/>
-              </w:rPr>
-            </w:pPr>
-          </w:p>
-        </w:tc>
-        <w:tc>
-          <w:tcPr>
-            <w:tcW w:w="1310" w:type="dxa"/>
-          </w:tcPr>
-          <w:p>
-            <w:pPr>
-              <w:jc w:val="center"/>
-              <w:rPr>
-                <w:sz w:val="20"/>
-                <w:szCs w:val="20"/>
-              </w:rPr>
-            </w:pPr>
-          </w:p>
-        </w:tc>
-        <w:tc>
-          <w:tcPr>
-            <w:tcW w:w="3227" w:type="dxa"/>
-          </w:tcPr>
-          <w:p>
-            <w:pPr>
-              <w:jc w:val="center"/>
-              <w:rPr>
-                <w:sz w:val="20"/>
-                <w:szCs w:val="20"/>
-              </w:rPr>
-            </w:pPr>
-          </w:p>
-        </w:tc>
-      </w:tr>
-      <w:tr>
-        <w:trPr>
-          <w:trHeight w:val="234"/>
-        </w:trPr>
-        <w:tc>
-          <w:tcPr>
-            <w:tcW w:w="568" w:type="dxa"/>
-          </w:tcPr>
-          <w:p>
-            <w:pPr>
-              <w:spacing w:before="240"/>
-              <w:jc w:val="center"/>
-              <w:rPr>
-                <w:color w:val="000000"/>
-                <w:sz w:val="20"/>
-                <w:szCs w:val="20"/>
-              </w:rPr>
-            </w:pPr>
-            <w:r>
-              <w:rPr>
-                <w:color w:val="000000"/>
-                <w:sz w:val="20"/>
-                <w:szCs w:val="20"/>
-              </w:rPr>
-              <w:t>12</w:t>
-            </w:r>
-          </w:p>
-        </w:tc>
-        <w:tc>
-          <w:tcPr>
-            <w:tcW w:w="3935" w:type="dxa"/>
-          </w:tcPr>
-          <w:p>
-            <w:pPr>
-              <w:spacing w:before="240"/>
-              <w:rPr>
-                <w:color w:val="000000"/>
-                <w:sz w:val="20"/>
-                <w:szCs w:val="20"/>
-              </w:rPr>
-            </w:pPr>
-          </w:p>
-        </w:tc>
-        <w:tc>
-          <w:tcPr>
-            <w:tcW w:w="1417" w:type="dxa"/>
-          </w:tcPr>
-          <w:p>
-            <w:pPr>
-              <w:jc w:val="center"/>
-              <w:rPr>
-                <w:sz w:val="20"/>
-                <w:szCs w:val="20"/>
-              </w:rPr>
-            </w:pPr>
-          </w:p>
-        </w:tc>
-        <w:tc>
-          <w:tcPr>
-            <w:tcW w:w="1310" w:type="dxa"/>
-          </w:tcPr>
-          <w:p>
-            <w:pPr>
-              <w:jc w:val="center"/>
-              <w:rPr>
-                <w:sz w:val="20"/>
-                <w:szCs w:val="20"/>
-              </w:rPr>
-            </w:pPr>
-          </w:p>
-        </w:tc>
-        <w:tc>
-          <w:tcPr>
-            <w:tcW w:w="3227" w:type="dxa"/>
-          </w:tcPr>
-          <w:p>
-            <w:pPr>
-              <w:jc w:val="center"/>
-              <w:rPr>
-                <w:sz w:val="20"/>
-                <w:szCs w:val="20"/>
-              </w:rPr>
-            </w:pPr>
-          </w:p>
-        </w:tc>
-      </w:tr>
-      <w:tr>
-        <w:trPr>
-          <w:trHeight w:val="234"/>
-        </w:trPr>
-        <w:tc>
-          <w:tcPr>
-            <w:tcW w:w="568" w:type="dxa"/>
-          </w:tcPr>
-          <w:p>
-            <w:pPr>
-              <w:spacing w:before="240"/>
-              <w:jc w:val="center"/>
-              <w:rPr>
-                <w:color w:val="000000"/>
-                <w:sz w:val="20"/>
-                <w:szCs w:val="20"/>
-              </w:rPr>
-            </w:pPr>
-            <w:r>
-              <w:rPr>
-                <w:color w:val="000000"/>
-                <w:sz w:val="20"/>
-                <w:szCs w:val="20"/>
-              </w:rPr>
-              <w:t>13</w:t>
-            </w:r>
-          </w:p>
-        </w:tc>
-        <w:tc>
-          <w:tcPr>
-            <w:tcW w:w="3935" w:type="dxa"/>
-          </w:tcPr>
-          <w:p>
-            <w:pPr>
-              <w:spacing w:before="240"/>
-              <w:rPr>
-                <w:color w:val="000000"/>
-                <w:sz w:val="20"/>
-                <w:szCs w:val="20"/>
-              </w:rPr>
-            </w:pPr>
-          </w:p>
-        </w:tc>
-        <w:tc>
-          <w:tcPr>
-            <w:tcW w:w="1417" w:type="dxa"/>
-          </w:tcPr>
-          <w:p>
-            <w:pPr>
-              <w:jc w:val="center"/>
-              <w:rPr>
-                <w:sz w:val="20"/>
-                <w:szCs w:val="20"/>
-              </w:rPr>
-            </w:pPr>
-          </w:p>
-        </w:tc>
-        <w:tc>
-          <w:tcPr>
-            <w:tcW w:w="1310" w:type="dxa"/>
-          </w:tcPr>
-          <w:p>
-            <w:pPr>
-              <w:jc w:val="center"/>
-              <w:rPr>
-                <w:sz w:val="20"/>
-                <w:szCs w:val="20"/>
-              </w:rPr>
-            </w:pPr>
-          </w:p>
-        </w:tc>
-        <w:tc>
-          <w:tcPr>
-            <w:tcW w:w="3227" w:type="dxa"/>
-          </w:tcPr>
-          <w:p>
-            <w:pPr>
-              <w:jc w:val="center"/>
-              <w:rPr>
-                <w:sz w:val="20"/>
-                <w:szCs w:val="20"/>
-              </w:rPr>
-            </w:pPr>
-          </w:p>
-        </w:tc>
-      </w:tr>
-      <w:tr>
-        <w:trPr>
-          <w:trHeight w:val="234"/>
-        </w:trPr>
-        <w:tc>
-          <w:tcPr>
-            <w:tcW w:w="568" w:type="dxa"/>
-          </w:tcPr>
-          <w:p>
-            <w:pPr>
-              <w:spacing w:before="240"/>
-              <w:jc w:val="center"/>
-              <w:rPr>
-                <w:color w:val="000000"/>
-                <w:sz w:val="20"/>
-                <w:szCs w:val="20"/>
-              </w:rPr>
-            </w:pPr>
-            <w:r>
-              <w:rPr>
-                <w:color w:val="000000"/>
-                <w:sz w:val="20"/>
-                <w:szCs w:val="20"/>
-              </w:rPr>
-              <w:t>14</w:t>
-            </w:r>
-          </w:p>
-        </w:tc>
-        <w:tc>
-          <w:tcPr>
-            <w:tcW w:w="3935" w:type="dxa"/>
-          </w:tcPr>
-          <w:p>
-            <w:pPr>
-              <w:spacing w:before="240"/>
-              <w:rPr>
-                <w:color w:val="000000"/>
-                <w:sz w:val="20"/>
-                <w:szCs w:val="20"/>
-              </w:rPr>
-            </w:pPr>
-          </w:p>
-        </w:tc>
-        <w:tc>
-          <w:tcPr>
-            <w:tcW w:w="1417" w:type="dxa"/>
-          </w:tcPr>
-          <w:p>
-            <w:pPr>
-              <w:jc w:val="center"/>
-              <w:rPr>
-                <w:sz w:val="20"/>
-                <w:szCs w:val="20"/>
-              </w:rPr>
-            </w:pPr>
-          </w:p>
-        </w:tc>
-        <w:tc>
-          <w:tcPr>
-            <w:tcW w:w="1310" w:type="dxa"/>
-          </w:tcPr>
-          <w:p>
-            <w:pPr>
-              <w:jc w:val="center"/>
-              <w:rPr>
-                <w:sz w:val="20"/>
-                <w:szCs w:val="20"/>
-              </w:rPr>
-            </w:pPr>
-          </w:p>
-        </w:tc>
-        <w:tc>
-          <w:tcPr>
-            <w:tcW w:w="3227" w:type="dxa"/>
-          </w:tcPr>
-          <w:p>
-            <w:pPr>
-              <w:jc w:val="center"/>
-              <w:rPr>
-                <w:sz w:val="20"/>
-                <w:szCs w:val="20"/>
-              </w:rPr>
-            </w:pPr>
           </w:p>
         </w:tc>
       </w:tr>
@@ -11513,30 +10592,300 @@
           <w:szCs w:val="18"/>
         </w:rPr>
       </w:pPr>
-      <w:r>
+    </w:p>
+    <w:p>
+      <w:pPr>
+        <w:ind w:left="360"/>
         <w:rPr>
           <w:b/>
           <w:sz w:val="18"/>
           <w:szCs w:val="18"/>
         </w:rPr>
-        <w:lastRenderedPageBreak/>
-        <w:t>Комплекс работ _________________________________________________</w:t>
-      </w:r>
-    </w:p>
-    <w:p>
-      <w:pPr>
+      </w:pPr>
+    </w:p>
+    <w:p>
+      <w:pPr>
+        <w:ind w:left="360"/>
         <w:rPr>
           <w:b/>
           <w:sz w:val="18"/>
           <w:szCs w:val="18"/>
         </w:rPr>
       </w:pPr>
-      <w:r>
+    </w:p>
+    <w:p>
+      <w:pPr>
+        <w:ind w:left="360"/>
         <w:rPr>
           <w:b/>
           <w:sz w:val="18"/>
           <w:szCs w:val="18"/>
         </w:rPr>
+      </w:pPr>
+    </w:p>
+    <w:p>
+      <w:pPr>
+        <w:ind w:left="360"/>
+        <w:rPr>
+          <w:b/>
+          <w:sz w:val="18"/>
+          <w:szCs w:val="18"/>
+        </w:rPr>
+      </w:pPr>
+    </w:p>
+    <w:p>
+      <w:pPr>
+        <w:ind w:left="360"/>
+        <w:rPr>
+          <w:b/>
+          <w:sz w:val="18"/>
+          <w:szCs w:val="18"/>
+        </w:rPr>
+      </w:pPr>
+    </w:p>
+    <w:p>
+      <w:pPr>
+        <w:ind w:left="360"/>
+        <w:rPr>
+          <w:b/>
+          <w:sz w:val="18"/>
+          <w:szCs w:val="18"/>
+        </w:rPr>
+      </w:pPr>
+    </w:p>
+    <w:p>
+      <w:pPr>
+        <w:ind w:left="360"/>
+        <w:rPr>
+          <w:b/>
+          <w:sz w:val="18"/>
+          <w:szCs w:val="18"/>
+        </w:rPr>
+      </w:pPr>
+    </w:p>
+    <w:p>
+      <w:pPr>
+        <w:ind w:left="360"/>
+        <w:rPr>
+          <w:b/>
+          <w:sz w:val="18"/>
+          <w:szCs w:val="18"/>
+        </w:rPr>
+      </w:pPr>
+    </w:p>
+    <w:p>
+      <w:pPr>
+        <w:ind w:left="360"/>
+        <w:rPr>
+          <w:b/>
+          <w:sz w:val="18"/>
+          <w:szCs w:val="18"/>
+        </w:rPr>
+      </w:pPr>
+    </w:p>
+    <w:p>
+      <w:pPr>
+        <w:ind w:left="360"/>
+        <w:rPr>
+          <w:b/>
+          <w:sz w:val="18"/>
+          <w:szCs w:val="18"/>
+        </w:rPr>
+      </w:pPr>
+    </w:p>
+    <w:p>
+      <w:pPr>
+        <w:ind w:left="360"/>
+        <w:rPr>
+          <w:b/>
+          <w:sz w:val="18"/>
+          <w:szCs w:val="18"/>
+        </w:rPr>
+      </w:pPr>
+    </w:p>
+    <w:p>
+      <w:pPr>
+        <w:ind w:left="360"/>
+        <w:rPr>
+          <w:b/>
+          <w:sz w:val="18"/>
+          <w:szCs w:val="18"/>
+        </w:rPr>
+      </w:pPr>
+    </w:p>
+    <w:p>
+      <w:pPr>
+        <w:ind w:left="360"/>
+        <w:rPr>
+          <w:b/>
+          <w:sz w:val="18"/>
+          <w:szCs w:val="18"/>
+        </w:rPr>
+      </w:pPr>
+    </w:p>
+    <w:p>
+      <w:pPr>
+        <w:ind w:left="360"/>
+        <w:rPr>
+          <w:b/>
+          <w:sz w:val="18"/>
+          <w:szCs w:val="18"/>
+        </w:rPr>
+      </w:pPr>
+    </w:p>
+    <w:p>
+      <w:pPr>
+        <w:ind w:left="360"/>
+        <w:rPr>
+          <w:b/>
+          <w:sz w:val="18"/>
+          <w:szCs w:val="18"/>
+        </w:rPr>
+      </w:pPr>
+    </w:p>
+    <w:p>
+      <w:pPr>
+        <w:ind w:left="360"/>
+        <w:rPr>
+          <w:b/>
+          <w:sz w:val="18"/>
+          <w:szCs w:val="18"/>
+        </w:rPr>
+      </w:pPr>
+    </w:p>
+    <w:p>
+      <w:pPr>
+        <w:ind w:left="360"/>
+        <w:rPr>
+          <w:b/>
+          <w:sz w:val="18"/>
+          <w:szCs w:val="18"/>
+        </w:rPr>
+      </w:pPr>
+    </w:p>
+    <w:p>
+      <w:pPr>
+        <w:ind w:left="360"/>
+        <w:rPr>
+          <w:b/>
+          <w:sz w:val="18"/>
+          <w:szCs w:val="18"/>
+        </w:rPr>
+      </w:pPr>
+    </w:p>
+    <w:p>
+      <w:pPr>
+        <w:ind w:left="360"/>
+        <w:rPr>
+          <w:b/>
+          <w:sz w:val="18"/>
+          <w:szCs w:val="18"/>
+        </w:rPr>
+      </w:pPr>
+    </w:p>
+    <w:p>
+      <w:pPr>
+        <w:ind w:left="360"/>
+        <w:rPr>
+          <w:b/>
+          <w:sz w:val="18"/>
+          <w:szCs w:val="18"/>
+        </w:rPr>
+      </w:pPr>
+    </w:p>
+    <w:p>
+      <w:pPr>
+        <w:ind w:left="360"/>
+        <w:rPr>
+          <w:b/>
+          <w:sz w:val="18"/>
+          <w:szCs w:val="18"/>
+        </w:rPr>
+      </w:pPr>
+    </w:p>
+    <w:p>
+      <w:pPr>
+        <w:ind w:left="360"/>
+        <w:rPr>
+          <w:b/>
+          <w:sz w:val="18"/>
+          <w:szCs w:val="18"/>
+        </w:rPr>
+      </w:pPr>
+    </w:p>
+    <w:p>
+      <w:pPr>
+        <w:ind w:left="360"/>
+        <w:rPr>
+          <w:b/>
+          <w:sz w:val="18"/>
+          <w:szCs w:val="18"/>
+        </w:rPr>
+      </w:pPr>
+    </w:p>
+    <w:p>
+      <w:pPr>
+        <w:ind w:left="360"/>
+        <w:rPr>
+          <w:b/>
+          <w:sz w:val="18"/>
+          <w:szCs w:val="18"/>
+        </w:rPr>
+      </w:pPr>
+    </w:p>
+    <w:p>
+      <w:pPr>
+        <w:ind w:left="360"/>
+        <w:rPr>
+          <w:b/>
+          <w:sz w:val="18"/>
+          <w:szCs w:val="18"/>
+        </w:rPr>
+      </w:pPr>
+    </w:p>
+    <w:p>
+      <w:pPr>
+        <w:ind w:left="360"/>
+        <w:rPr>
+          <w:b/>
+          <w:sz w:val="18"/>
+          <w:szCs w:val="18"/>
+        </w:rPr>
+      </w:pPr>
+    </w:p>
+    <w:p>
+      <w:pPr>
+        <w:ind w:left="360"/>
+        <w:rPr>
+          <w:b/>
+          <w:sz w:val="18"/>
+          <w:szCs w:val="18"/>
+        </w:rPr>
+      </w:pPr>
+      <w:r>
+        <w:rPr>
+          <w:b/>
+          <w:sz w:val="18"/>
+          <w:szCs w:val="18"/>
+        </w:rPr>
+        <w:t>Комплекс работ _________________________________________________</w:t>
+      </w:r>
+    </w:p>
+    <w:p>
+      <w:pPr>
+        <w:rPr>
+          <w:b/>
+          <w:sz w:val="18"/>
+          <w:szCs w:val="18"/>
+        </w:rPr>
+      </w:pPr>
+      <w:r>
+        <w:rPr>
+          <w:b/>
+          <w:sz w:val="18"/>
+          <w:szCs w:val="18"/>
+        </w:rPr>
+        <w:lastRenderedPageBreak/>
         <w:t xml:space="preserve">Благоустройство места захоронения </w:t>
       </w:r>
       <w:r>
@@ -12623,7 +11972,59 @@
           <w:sz w:val="20"/>
           <w:szCs w:val="20"/>
         </w:rPr>
-        <w:t xml:space="preserve">__%, </w:t>
+        <w:t>${</w:t>
+      </w:r>
+      <w:r>
+        <w:rPr>
+          <w:sz w:val="20"/>
+          <w:szCs w:val="20"/>
+          <w:lang w:val="en-US"/>
+        </w:rPr>
+        <w:t>percent</w:t>
+      </w:r>
+      <w:r>
+        <w:rPr>
+          <w:sz w:val="20"/>
+          <w:szCs w:val="20"/>
+        </w:rPr>
+        <w:t>_</w:t>
+      </w:r>
+      <w:r>
+        <w:rPr>
+          <w:sz w:val="20"/>
+          <w:szCs w:val="20"/>
+          <w:lang w:val="en-US"/>
+        </w:rPr>
+        <w:t>payed</w:t>
+      </w:r>
+      <w:r>
+        <w:rPr>
+          <w:sz w:val="20"/>
+          <w:szCs w:val="20"/>
+        </w:rPr>
+        <w:t>_</w:t>
+      </w:r>
+      <w:r>
+        <w:rPr>
+          <w:sz w:val="20"/>
+          <w:szCs w:val="20"/>
+          <w:lang w:val="en-US"/>
+        </w:rPr>
+        <w:t>sum</w:t>
+      </w:r>
+      <w:r>
+        <w:rPr>
+          <w:sz w:val="20"/>
+          <w:szCs w:val="20"/>
+        </w:rPr>
+        <w:t xml:space="preserve">} </w:t>
+      </w:r>
+      <w:r>
+        <w:rPr>
+          <w:sz w:val="20"/>
+          <w:szCs w:val="20"/>
+        </w:rPr>
+        <w:t xml:space="preserve">%, </w:t>
       </w:r>
       <w:r>
         <w:rPr>
@@ -12646,7 +12047,31 @@
           <w:sz w:val="20"/>
           <w:szCs w:val="20"/>
         </w:rPr>
-        <w:t xml:space="preserve"> ___</w:t>
+        <w:t xml:space="preserve"> </w:t>
+      </w:r>
+      <w:r>
+        <w:rPr>
+          <w:sz w:val="20"/>
+          <w:szCs w:val="20"/>
+        </w:rPr>
+        <w:t>${</w:t>
+      </w:r>
+      <w:proofErr w:type="spellStart"/>
+      <w:r>
+        <w:rPr>
+          <w:sz w:val="20"/>
+          <w:szCs w:val="20"/>
+          <w:lang w:val="en-US"/>
+        </w:rPr>
+        <w:t>payedSumStr</w:t>
+      </w:r>
+      <w:proofErr w:type="spellEnd"/>
+      <w:r>
+        <w:rPr>
+          <w:sz w:val="20"/>
+          <w:szCs w:val="20"/>
+        </w:rPr>
+        <w:t>}</w:t>
       </w:r>
       <w:r>
         <w:rPr>
@@ -12656,62 +12081,8 @@
         </w:rPr>
         <w:t xml:space="preserve">. </w:t>
       </w:r>
-      <w:r>
-        <w:rPr>
-          <w:rFonts w:ascii="Times New Roman" w:hAnsi="Times New Roman"/>
-          <w:sz w:val="18"/>
-          <w:szCs w:val="18"/>
-        </w:rPr>
-        <w:t>рублей</w:t>
-      </w:r>
-    </w:p>
-    <w:p>
-      <w:pPr>
-        <w:pStyle w:val="a6"/>
-        <w:numPr>
-          <w:ilvl w:val="0"/>
-          <w:numId w:val="23"/>
-        </w:numPr>
-        <w:ind w:left="0" w:firstLine="426"/>
-        <w:jc w:val="both"/>
-        <w:rPr>
-          <w:rFonts w:ascii="Times New Roman" w:hAnsi="Times New Roman"/>
-          <w:sz w:val="18"/>
-          <w:szCs w:val="18"/>
-        </w:rPr>
-      </w:pPr>
-      <w:r>
-        <w:rPr>
-          <w:rFonts w:ascii="Times New Roman" w:hAnsi="Times New Roman"/>
-          <w:sz w:val="18"/>
-          <w:szCs w:val="18"/>
-        </w:rPr>
-        <w:t xml:space="preserve">Заказчик в течении 2 (двух) рабочих дней с момента подписания Акта сдачи-приемки выполненных работ </w:t>
-      </w:r>
-      <w:r>
-        <w:rPr>
-          <w:rFonts w:ascii="Times New Roman" w:hAnsi="Times New Roman"/>
-          <w:sz w:val="18"/>
-          <w:szCs w:val="18"/>
-          <w:lang w:val="en-US"/>
-        </w:rPr>
-        <w:t>I</w:t>
-      </w:r>
-      <w:r>
-        <w:rPr>
-          <w:rFonts w:ascii="Times New Roman" w:hAnsi="Times New Roman"/>
-          <w:sz w:val="18"/>
-          <w:szCs w:val="18"/>
-        </w:rPr>
-        <w:t xml:space="preserve"> этапа (Акт №1) производит оплату в размере 30% (тридцати процентов) стоимости Договора, а именно </w:t>
-      </w:r>
-      <w:r>
-        <w:rPr>
-          <w:sz w:val="20"/>
-          <w:szCs w:val="20"/>
-        </w:rPr>
-        <w:t>___</w:t>
-      </w:r>
+      <w:bookmarkStart w:id="3" w:name="_GoBack"/>
+      <w:bookmarkEnd w:id="3"/>
     </w:p>
     <w:p>
       <w:pPr>
@@ -12779,8 +12150,6 @@
         </w:rPr>
         <w:t>Срок изготовления изделия –______________________</w:t>
       </w:r>
-      <w:bookmarkStart w:id="3" w:name="_GoBack"/>
-      <w:bookmarkEnd w:id="3"/>
     </w:p>
     <w:p>
       <w:pPr>
@@ -13248,6 +12617,36 @@
     </w:p>
     <w:p>
       <w:pPr>
+        <w:pStyle w:val="a6"/>
+        <w:tabs>
+          <w:tab w:val="left" w:pos="851"/>
+        </w:tabs>
+        <w:ind w:left="0"/>
+        <w:jc w:val="both"/>
+        <w:rPr>
+          <w:rFonts w:ascii="Times New Roman" w:hAnsi="Times New Roman"/>
+          <w:sz w:val="20"/>
+          <w:szCs w:val="20"/>
+        </w:rPr>
+      </w:pPr>
+    </w:p>
+    <w:p>
+      <w:pPr>
+        <w:pStyle w:val="a6"/>
+        <w:tabs>
+          <w:tab w:val="left" w:pos="851"/>
+        </w:tabs>
+        <w:ind w:left="0"/>
+        <w:jc w:val="both"/>
+        <w:rPr>
+          <w:rFonts w:ascii="Times New Roman" w:hAnsi="Times New Roman"/>
+          <w:sz w:val="20"/>
+          <w:szCs w:val="20"/>
+        </w:rPr>
+      </w:pPr>
+    </w:p>
+    <w:p>
+      <w:pPr>
         <w:rPr>
           <w:sz w:val="20"/>
           <w:szCs w:val="20"/>
@@ -13268,7 +12667,6 @@
           <w:sz w:val="20"/>
           <w:szCs w:val="20"/>
         </w:rPr>
-        <w:lastRenderedPageBreak/>
         <w:t>Спецификация к договору №</w:t>
       </w:r>
       <w:r>
@@ -13479,7 +12877,31 @@
           <w:sz w:val="20"/>
           <w:szCs w:val="20"/>
         </w:rPr>
-        <w:t>Ф.И.О. Усопшего_______________________________________________________________</w:t>
+        <w:t>Ф.И.О. Усопшего</w:t>
+      </w:r>
+      <w:r>
+        <w:rPr>
+          <w:sz w:val="20"/>
+          <w:szCs w:val="20"/>
+        </w:rPr>
+        <w:t xml:space="preserve"> ${</w:t>
+      </w:r>
+      <w:proofErr w:type="spellStart"/>
+      <w:r>
+        <w:rPr>
+          <w:sz w:val="20"/>
+          <w:szCs w:val="20"/>
+          <w:lang w:val="en-US"/>
+        </w:rPr>
+        <w:t>deadName</w:t>
+      </w:r>
+      <w:proofErr w:type="spellEnd"/>
+      <w:r>
+        <w:rPr>
+          <w:sz w:val="20"/>
+          <w:szCs w:val="20"/>
+        </w:rPr>
+        <w:t>}</w:t>
       </w:r>
     </w:p>
     <w:p>
@@ -13495,7 +12917,31 @@
           <w:sz w:val="20"/>
           <w:szCs w:val="20"/>
         </w:rPr>
-        <w:t>Дата рождения_________________________________________________________________</w:t>
+        <w:t>Дата рождения</w:t>
+      </w:r>
+      <w:r>
+        <w:rPr>
+          <w:sz w:val="20"/>
+          <w:szCs w:val="20"/>
+        </w:rPr>
+        <w:t xml:space="preserve"> ${</w:t>
+      </w:r>
+      <w:proofErr w:type="spellStart"/>
+      <w:r>
+        <w:rPr>
+          <w:sz w:val="20"/>
+          <w:szCs w:val="20"/>
+          <w:lang w:val="en-US"/>
+        </w:rPr>
+        <w:t>deadDateBirth</w:t>
+      </w:r>
+      <w:proofErr w:type="spellEnd"/>
+      <w:r>
+        <w:rPr>
+          <w:sz w:val="20"/>
+          <w:szCs w:val="20"/>
+        </w:rPr>
+        <w:t>}</w:t>
       </w:r>
     </w:p>
     <w:p>
@@ -13511,7 +12957,31 @@
           <w:sz w:val="20"/>
           <w:szCs w:val="20"/>
         </w:rPr>
-        <w:t>Дата смерти___________________________________________________________________</w:t>
+        <w:t>Дата смерти</w:t>
+      </w:r>
+      <w:r>
+        <w:rPr>
+          <w:sz w:val="20"/>
+          <w:szCs w:val="20"/>
+        </w:rPr>
+        <w:t xml:space="preserve"> ${</w:t>
+      </w:r>
+      <w:proofErr w:type="spellStart"/>
+      <w:r>
+        <w:rPr>
+          <w:sz w:val="20"/>
+          <w:szCs w:val="20"/>
+          <w:lang w:val="en-US"/>
+        </w:rPr>
+        <w:t>deadDateDie</w:t>
+      </w:r>
+      <w:proofErr w:type="spellEnd"/>
+      <w:r>
+        <w:rPr>
+          <w:sz w:val="20"/>
+          <w:szCs w:val="20"/>
+        </w:rPr>
+        <w:t>}</w:t>
       </w:r>
     </w:p>
     <w:p>
@@ -34329,7 +33799,7 @@
       <w:rPr>
         <w:noProof/>
       </w:rPr>
-      <w:t>13</w:t>
+      <w:t>14</w:t>
     </w:r>
     <w:r>
       <w:fldChar w:fldCharType="end"/>
@@ -38379,7 +37849,7 @@
 </file>
 
 <file path=customXml/itemProps1.xml><?xml version="1.0" encoding="utf-8"?>
-<ds:datastoreItem xmlns:ds="http://schemas.openxmlformats.org/officeDocument/2006/customXml" ds:itemID="{2942BD5B-9CBA-4FE6-A4B4-4643B7047BAF}">
+<ds:datastoreItem xmlns:ds="http://schemas.openxmlformats.org/officeDocument/2006/customXml" ds:itemID="{B69E9345-58A3-414F-A66F-BF8E0782ACED}">
   <ds:schemaRefs>
     <ds:schemaRef ds:uri="http://schemas.openxmlformats.org/officeDocument/2006/bibliography"/>
   </ds:schemaRefs>

</xml_diff>